<commit_message>
pridane fazy navrhu databazy
</commit_message>
<xml_diff>
--- a/BP_Martin_Sakáč.docx
+++ b/BP_Martin_Sakáč.docx
@@ -825,7 +825,7 @@
           <w:r>
             <w:fldChar w:fldCharType="separate"/>
           </w:r>
-          <w:hyperlink w:anchor="_Toc381856111" w:history="1">
+          <w:hyperlink w:anchor="_Toc382143102" w:history="1">
             <w:r>
               <w:rPr>
                 <w:rStyle w:val="Hypertextovprepojenie"/>
@@ -852,7 +852,7 @@
                 <w:noProof/>
                 <w:webHidden/>
               </w:rPr>
-              <w:instrText xml:space="preserve"> PAGEREF _Toc381856111 \h </w:instrText>
+              <w:instrText xml:space="preserve"> PAGEREF _Toc382143102 \h </w:instrText>
             </w:r>
             <w:r>
               <w:rPr>
@@ -896,7 +896,7 @@
               <w:lang w:eastAsia="sk-SK"/>
             </w:rPr>
           </w:pPr>
-          <w:hyperlink w:anchor="_Toc381856112" w:history="1">
+          <w:hyperlink w:anchor="_Toc382143103" w:history="1">
             <w:r>
               <w:rPr>
                 <w:rStyle w:val="Hypertextovprepojenie"/>
@@ -923,7 +923,7 @@
                 <w:noProof/>
                 <w:webHidden/>
               </w:rPr>
-              <w:instrText xml:space="preserve"> PAGEREF _Toc381856112 \h </w:instrText>
+              <w:instrText xml:space="preserve"> PAGEREF _Toc382143103 \h </w:instrText>
             </w:r>
             <w:r>
               <w:rPr>
@@ -968,7 +968,7 @@
               <w:lang w:eastAsia="sk-SK"/>
             </w:rPr>
           </w:pPr>
-          <w:hyperlink w:anchor="_Toc381856113" w:history="1">
+          <w:hyperlink w:anchor="_Toc382143104" w:history="1">
             <w:r>
               <w:rPr>
                 <w:rStyle w:val="Hypertextovprepojenie"/>
@@ -1011,7 +1011,7 @@
                 <w:noProof/>
                 <w:webHidden/>
               </w:rPr>
-              <w:instrText xml:space="preserve"> PAGEREF _Toc381856113 \h </w:instrText>
+              <w:instrText xml:space="preserve"> PAGEREF _Toc382143104 \h </w:instrText>
             </w:r>
             <w:r>
               <w:rPr>
@@ -1056,7 +1056,7 @@
               <w:lang w:eastAsia="sk-SK"/>
             </w:rPr>
           </w:pPr>
-          <w:hyperlink w:anchor="_Toc381856114" w:history="1">
+          <w:hyperlink w:anchor="_Toc382143105" w:history="1">
             <w:r>
               <w:rPr>
                 <w:rStyle w:val="Hypertextovprepojenie"/>
@@ -1099,7 +1099,7 @@
                 <w:noProof/>
                 <w:webHidden/>
               </w:rPr>
-              <w:instrText xml:space="preserve"> PAGEREF _Toc381856114 \h </w:instrText>
+              <w:instrText xml:space="preserve"> PAGEREF _Toc382143105 \h </w:instrText>
             </w:r>
             <w:r>
               <w:rPr>
@@ -1144,7 +1144,7 @@
               <w:lang w:eastAsia="sk-SK"/>
             </w:rPr>
           </w:pPr>
-          <w:hyperlink w:anchor="_Toc381856115" w:history="1">
+          <w:hyperlink w:anchor="_Toc382143106" w:history="1">
             <w:r>
               <w:rPr>
                 <w:rStyle w:val="Hypertextovprepojenie"/>
@@ -1187,7 +1187,7 @@
                 <w:noProof/>
                 <w:webHidden/>
               </w:rPr>
-              <w:instrText xml:space="preserve"> PAGEREF _Toc381856115 \h </w:instrText>
+              <w:instrText xml:space="preserve"> PAGEREF _Toc382143106 \h </w:instrText>
             </w:r>
             <w:r>
               <w:rPr>
@@ -1232,7 +1232,7 @@
               <w:lang w:eastAsia="sk-SK"/>
             </w:rPr>
           </w:pPr>
-          <w:hyperlink w:anchor="_Toc381856116" w:history="1">
+          <w:hyperlink w:anchor="_Toc382143107" w:history="1">
             <w:r>
               <w:rPr>
                 <w:rStyle w:val="Hypertextovprepojenie"/>
@@ -1275,7 +1275,7 @@
                 <w:noProof/>
                 <w:webHidden/>
               </w:rPr>
-              <w:instrText xml:space="preserve"> PAGEREF _Toc381856116 \h </w:instrText>
+              <w:instrText xml:space="preserve"> PAGEREF _Toc382143107 \h </w:instrText>
             </w:r>
             <w:r>
               <w:rPr>
@@ -1320,7 +1320,7 @@
               <w:lang w:eastAsia="sk-SK"/>
             </w:rPr>
           </w:pPr>
-          <w:hyperlink w:anchor="_Toc381856117" w:history="1">
+          <w:hyperlink w:anchor="_Toc382143108" w:history="1">
             <w:r>
               <w:rPr>
                 <w:rStyle w:val="Hypertextovprepojenie"/>
@@ -1363,7 +1363,7 @@
                 <w:noProof/>
                 <w:webHidden/>
               </w:rPr>
-              <w:instrText xml:space="preserve"> PAGEREF _Toc381856117 \h </w:instrText>
+              <w:instrText xml:space="preserve"> PAGEREF _Toc382143108 \h </w:instrText>
             </w:r>
             <w:r>
               <w:rPr>
@@ -1408,7 +1408,7 @@
               <w:lang w:eastAsia="sk-SK"/>
             </w:rPr>
           </w:pPr>
-          <w:hyperlink w:anchor="_Toc381856118" w:history="1">
+          <w:hyperlink w:anchor="_Toc382143109" w:history="1">
             <w:r>
               <w:rPr>
                 <w:rStyle w:val="Hypertextovprepojenie"/>
@@ -1451,7 +1451,7 @@
                 <w:noProof/>
                 <w:webHidden/>
               </w:rPr>
-              <w:instrText xml:space="preserve"> PAGEREF _Toc381856118 \h </w:instrText>
+              <w:instrText xml:space="preserve"> PAGEREF _Toc382143109 \h </w:instrText>
             </w:r>
             <w:r>
               <w:rPr>
@@ -1496,7 +1496,7 @@
               <w:lang w:eastAsia="sk-SK"/>
             </w:rPr>
           </w:pPr>
-          <w:hyperlink w:anchor="_Toc381856119" w:history="1">
+          <w:hyperlink w:anchor="_Toc382143110" w:history="1">
             <w:r>
               <w:rPr>
                 <w:rStyle w:val="Hypertextovprepojenie"/>
@@ -1539,7 +1539,7 @@
                 <w:noProof/>
                 <w:webHidden/>
               </w:rPr>
-              <w:instrText xml:space="preserve"> PAGEREF _Toc381856119 \h </w:instrText>
+              <w:instrText xml:space="preserve"> PAGEREF _Toc382143110 \h </w:instrText>
             </w:r>
             <w:r>
               <w:rPr>
@@ -1584,7 +1584,7 @@
               <w:lang w:eastAsia="sk-SK"/>
             </w:rPr>
           </w:pPr>
-          <w:hyperlink w:anchor="_Toc381856120" w:history="1">
+          <w:hyperlink w:anchor="_Toc382143111" w:history="1">
             <w:r>
               <w:rPr>
                 <w:rStyle w:val="Hypertextovprepojenie"/>
@@ -1627,7 +1627,7 @@
                 <w:noProof/>
                 <w:webHidden/>
               </w:rPr>
-              <w:instrText xml:space="preserve"> PAGEREF _Toc381856120 \h </w:instrText>
+              <w:instrText xml:space="preserve"> PAGEREF _Toc382143111 \h </w:instrText>
             </w:r>
             <w:r>
               <w:rPr>
@@ -1672,7 +1672,7 @@
               <w:lang w:eastAsia="sk-SK"/>
             </w:rPr>
           </w:pPr>
-          <w:hyperlink w:anchor="_Toc381856121" w:history="1">
+          <w:hyperlink w:anchor="_Toc382143112" w:history="1">
             <w:r>
               <w:rPr>
                 <w:rStyle w:val="Hypertextovprepojenie"/>
@@ -1715,7 +1715,7 @@
                 <w:noProof/>
                 <w:webHidden/>
               </w:rPr>
-              <w:instrText xml:space="preserve"> PAGEREF _Toc381856121 \h </w:instrText>
+              <w:instrText xml:space="preserve"> PAGEREF _Toc382143112 \h </w:instrText>
             </w:r>
             <w:r>
               <w:rPr>
@@ -1760,7 +1760,7 @@
               <w:lang w:eastAsia="sk-SK"/>
             </w:rPr>
           </w:pPr>
-          <w:hyperlink w:anchor="_Toc381856122" w:history="1">
+          <w:hyperlink w:anchor="_Toc382143113" w:history="1">
             <w:r>
               <w:rPr>
                 <w:rStyle w:val="Hypertextovprepojenie"/>
@@ -1803,7 +1803,7 @@
                 <w:noProof/>
                 <w:webHidden/>
               </w:rPr>
-              <w:instrText xml:space="preserve"> PAGEREF _Toc381856122 \h </w:instrText>
+              <w:instrText xml:space="preserve"> PAGEREF _Toc382143113 \h </w:instrText>
             </w:r>
             <w:r>
               <w:rPr>
@@ -1848,7 +1848,7 @@
               <w:lang w:eastAsia="sk-SK"/>
             </w:rPr>
           </w:pPr>
-          <w:hyperlink w:anchor="_Toc381856123" w:history="1">
+          <w:hyperlink w:anchor="_Toc382143114" w:history="1">
             <w:r>
               <w:rPr>
                 <w:rStyle w:val="Hypertextovprepojenie"/>
@@ -1891,7 +1891,7 @@
                 <w:noProof/>
                 <w:webHidden/>
               </w:rPr>
-              <w:instrText xml:space="preserve"> PAGEREF _Toc381856123 \h </w:instrText>
+              <w:instrText xml:space="preserve"> PAGEREF _Toc382143114 \h </w:instrText>
             </w:r>
             <w:r>
               <w:rPr>
@@ -1936,7 +1936,7 @@
               <w:lang w:eastAsia="sk-SK"/>
             </w:rPr>
           </w:pPr>
-          <w:hyperlink w:anchor="_Toc381856124" w:history="1">
+          <w:hyperlink w:anchor="_Toc382143115" w:history="1">
             <w:r>
               <w:rPr>
                 <w:rStyle w:val="Hypertextovprepojenie"/>
@@ -1979,7 +1979,7 @@
                 <w:noProof/>
                 <w:webHidden/>
               </w:rPr>
-              <w:instrText xml:space="preserve"> PAGEREF _Toc381856124 \h </w:instrText>
+              <w:instrText xml:space="preserve"> PAGEREF _Toc382143115 \h </w:instrText>
             </w:r>
             <w:r>
               <w:rPr>
@@ -2024,7 +2024,7 @@
               <w:lang w:eastAsia="sk-SK"/>
             </w:rPr>
           </w:pPr>
-          <w:hyperlink w:anchor="_Toc381856125" w:history="1">
+          <w:hyperlink w:anchor="_Toc382143116" w:history="1">
             <w:r>
               <w:rPr>
                 <w:rStyle w:val="Hypertextovprepojenie"/>
@@ -2067,7 +2067,7 @@
                 <w:noProof/>
                 <w:webHidden/>
               </w:rPr>
-              <w:instrText xml:space="preserve"> PAGEREF _Toc381856125 \h </w:instrText>
+              <w:instrText xml:space="preserve"> PAGEREF _Toc382143116 \h </w:instrText>
             </w:r>
             <w:r>
               <w:rPr>
@@ -2088,6 +2088,94 @@
                 <w:webHidden/>
               </w:rPr>
               <w:t>20</w:t>
+            </w:r>
+            <w:r>
+              <w:rPr>
+                <w:noProof/>
+                <w:webHidden/>
+              </w:rPr>
+              <w:fldChar w:fldCharType="end"/>
+            </w:r>
+          </w:hyperlink>
+        </w:p>
+        <w:p>
+          <w:pPr>
+            <w:pStyle w:val="Obsah3"/>
+            <w:tabs>
+              <w:tab w:val="left" w:pos="1320"/>
+              <w:tab w:val="right" w:leader="dot" w:pos="8493"/>
+            </w:tabs>
+            <w:rPr>
+              <w:rFonts w:asciiTheme="minorHAnsi" w:eastAsiaTheme="minorEastAsia" w:hAnsiTheme="minorHAnsi"/>
+              <w:noProof/>
+              <w:sz w:val="22"/>
+              <w:lang w:eastAsia="sk-SK"/>
+            </w:rPr>
+          </w:pPr>
+          <w:hyperlink w:anchor="_Toc382143117" w:history="1">
+            <w:r>
+              <w:rPr>
+                <w:rStyle w:val="Hypertextovprepojenie"/>
+                <w:noProof/>
+              </w:rPr>
+              <w:t>1.4.3</w:t>
+            </w:r>
+            <w:r>
+              <w:rPr>
+                <w:rFonts w:asciiTheme="minorHAnsi" w:eastAsiaTheme="minorEastAsia" w:hAnsiTheme="minorHAnsi"/>
+                <w:noProof/>
+                <w:sz w:val="22"/>
+                <w:lang w:eastAsia="sk-SK"/>
+              </w:rPr>
+              <w:tab/>
+            </w:r>
+            <w:r>
+              <w:rPr>
+                <w:rStyle w:val="Hypertextovprepojenie"/>
+                <w:noProof/>
+              </w:rPr>
+              <w:t>Normalizácia</w:t>
+            </w:r>
+            <w:r>
+              <w:rPr>
+                <w:noProof/>
+                <w:webHidden/>
+              </w:rPr>
+              <w:tab/>
+            </w:r>
+            <w:r>
+              <w:rPr>
+                <w:noProof/>
+                <w:webHidden/>
+              </w:rPr>
+              <w:fldChar w:fldCharType="begin"/>
+            </w:r>
+            <w:r>
+              <w:rPr>
+                <w:noProof/>
+                <w:webHidden/>
+              </w:rPr>
+              <w:instrText xml:space="preserve"> PAGEREF _Toc382143117 \h </w:instrText>
+            </w:r>
+            <w:r>
+              <w:rPr>
+                <w:noProof/>
+                <w:webHidden/>
+              </w:rPr>
+            </w:r>
+            <w:r>
+              <w:rPr>
+                <w:noProof/>
+                <w:webHidden/>
+              </w:rPr>
+              <w:fldChar w:fldCharType="separate"/>
+            </w:r>
+            <w:r>
+              <w:rPr>
+                <w:noProof/>
+                <w:webHidden/>
+              </w:rPr>
+              <w:t>21</w:t>
             </w:r>
             <w:r>
               <w:rPr>
@@ -2112,7 +2200,7 @@
               <w:lang w:eastAsia="sk-SK"/>
             </w:rPr>
           </w:pPr>
-          <w:hyperlink w:anchor="_Toc381856126" w:history="1">
+          <w:hyperlink w:anchor="_Toc382143118" w:history="1">
             <w:r>
               <w:rPr>
                 <w:rStyle w:val="Hypertextovprepojenie"/>
@@ -2155,7 +2243,7 @@
                 <w:noProof/>
                 <w:webHidden/>
               </w:rPr>
-              <w:instrText xml:space="preserve"> PAGEREF _Toc381856126 \h </w:instrText>
+              <w:instrText xml:space="preserve"> PAGEREF _Toc382143118 \h </w:instrText>
             </w:r>
             <w:r>
               <w:rPr>
@@ -2175,7 +2263,7 @@
                 <w:noProof/>
                 <w:webHidden/>
               </w:rPr>
-              <w:t>22</w:t>
+              <w:t>23</w:t>
             </w:r>
             <w:r>
               <w:rPr>
@@ -2200,7 +2288,7 @@
               <w:lang w:eastAsia="sk-SK"/>
             </w:rPr>
           </w:pPr>
-          <w:hyperlink w:anchor="_Toc381856127" w:history="1">
+          <w:hyperlink w:anchor="_Toc382143119" w:history="1">
             <w:r>
               <w:rPr>
                 <w:rStyle w:val="Hypertextovprepojenie"/>
@@ -2243,7 +2331,7 @@
                 <w:noProof/>
                 <w:webHidden/>
               </w:rPr>
-              <w:instrText xml:space="preserve"> PAGEREF _Toc381856127 \h </w:instrText>
+              <w:instrText xml:space="preserve"> PAGEREF _Toc382143119 \h </w:instrText>
             </w:r>
             <w:r>
               <w:rPr>
@@ -2263,7 +2351,7 @@
                 <w:noProof/>
                 <w:webHidden/>
               </w:rPr>
-              <w:t>23</w:t>
+              <w:t>24</w:t>
             </w:r>
             <w:r>
               <w:rPr>
@@ -2287,7 +2375,7 @@
               <w:lang w:eastAsia="sk-SK"/>
             </w:rPr>
           </w:pPr>
-          <w:hyperlink w:anchor="_Toc381856128" w:history="1">
+          <w:hyperlink w:anchor="_Toc382143120" w:history="1">
             <w:r>
               <w:rPr>
                 <w:rStyle w:val="Hypertextovprepojenie"/>
@@ -2314,7 +2402,7 @@
                 <w:noProof/>
                 <w:webHidden/>
               </w:rPr>
-              <w:instrText xml:space="preserve"> PAGEREF _Toc381856128 \h </w:instrText>
+              <w:instrText xml:space="preserve"> PAGEREF _Toc382143120 \h </w:instrText>
             </w:r>
             <w:r>
               <w:rPr>
@@ -2334,7 +2422,7 @@
                 <w:noProof/>
                 <w:webHidden/>
               </w:rPr>
-              <w:t>24</w:t>
+              <w:t>25</w:t>
             </w:r>
             <w:r>
               <w:rPr>
@@ -2358,7 +2446,7 @@
               <w:lang w:eastAsia="sk-SK"/>
             </w:rPr>
           </w:pPr>
-          <w:hyperlink w:anchor="_Toc381856129" w:history="1">
+          <w:hyperlink w:anchor="_Toc382143121" w:history="1">
             <w:r>
               <w:rPr>
                 <w:rStyle w:val="Hypertextovprepojenie"/>
@@ -2385,7 +2473,7 @@
                 <w:noProof/>
                 <w:webHidden/>
               </w:rPr>
-              <w:instrText xml:space="preserve"> PAGEREF _Toc381856129 \h </w:instrText>
+              <w:instrText xml:space="preserve"> PAGEREF _Toc382143121 \h </w:instrText>
             </w:r>
             <w:r>
               <w:rPr>
@@ -2405,7 +2493,7 @@
                 <w:noProof/>
                 <w:webHidden/>
               </w:rPr>
-              <w:t>25</w:t>
+              <w:t>26</w:t>
             </w:r>
             <w:r>
               <w:rPr>
@@ -2429,7 +2517,7 @@
               <w:lang w:eastAsia="sk-SK"/>
             </w:rPr>
           </w:pPr>
-          <w:hyperlink w:anchor="_Toc381856130" w:history="1">
+          <w:hyperlink w:anchor="_Toc382143122" w:history="1">
             <w:r>
               <w:rPr>
                 <w:rStyle w:val="Hypertextovprepojenie"/>
@@ -2456,7 +2544,7 @@
                 <w:noProof/>
                 <w:webHidden/>
               </w:rPr>
-              <w:instrText xml:space="preserve"> PAGEREF _Toc381856130 \h </w:instrText>
+              <w:instrText xml:space="preserve"> PAGEREF _Toc382143122 \h </w:instrText>
             </w:r>
             <w:r>
               <w:rPr>
@@ -2476,7 +2564,7 @@
                 <w:noProof/>
                 <w:webHidden/>
               </w:rPr>
-              <w:t>25</w:t>
+              <w:t>26</w:t>
             </w:r>
             <w:r>
               <w:rPr>
@@ -2500,7 +2588,7 @@
               <w:lang w:eastAsia="sk-SK"/>
             </w:rPr>
           </w:pPr>
-          <w:hyperlink w:anchor="_Toc381856131" w:history="1">
+          <w:hyperlink w:anchor="_Toc382143123" w:history="1">
             <w:r>
               <w:rPr>
                 <w:rStyle w:val="Hypertextovprepojenie"/>
@@ -2527,7 +2615,7 @@
                 <w:noProof/>
                 <w:webHidden/>
               </w:rPr>
-              <w:instrText xml:space="preserve"> PAGEREF _Toc381856131 \h </w:instrText>
+              <w:instrText xml:space="preserve"> PAGEREF _Toc382143123 \h </w:instrText>
             </w:r>
             <w:r>
               <w:rPr>
@@ -2547,7 +2635,7 @@
                 <w:noProof/>
                 <w:webHidden/>
               </w:rPr>
-              <w:t>25</w:t>
+              <w:t>26</w:t>
             </w:r>
             <w:r>
               <w:rPr>
@@ -2571,7 +2659,7 @@
               <w:lang w:eastAsia="sk-SK"/>
             </w:rPr>
           </w:pPr>
-          <w:hyperlink w:anchor="_Toc381856132" w:history="1">
+          <w:hyperlink w:anchor="_Toc382143124" w:history="1">
             <w:r>
               <w:rPr>
                 <w:rStyle w:val="Hypertextovprepojenie"/>
@@ -2598,7 +2686,7 @@
                 <w:noProof/>
                 <w:webHidden/>
               </w:rPr>
-              <w:instrText xml:space="preserve"> PAGEREF _Toc381856132 \h </w:instrText>
+              <w:instrText xml:space="preserve"> PAGEREF _Toc382143124 \h </w:instrText>
             </w:r>
             <w:r>
               <w:rPr>
@@ -2618,7 +2706,7 @@
                 <w:noProof/>
                 <w:webHidden/>
               </w:rPr>
-              <w:t>26</w:t>
+              <w:t>27</w:t>
             </w:r>
             <w:r>
               <w:rPr>
@@ -2642,7 +2730,7 @@
               <w:lang w:eastAsia="sk-SK"/>
             </w:rPr>
           </w:pPr>
-          <w:hyperlink w:anchor="_Toc381856133" w:history="1">
+          <w:hyperlink w:anchor="_Toc382143125" w:history="1">
             <w:r>
               <w:rPr>
                 <w:rStyle w:val="Hypertextovprepojenie"/>
@@ -2669,7 +2757,7 @@
                 <w:noProof/>
                 <w:webHidden/>
               </w:rPr>
-              <w:instrText xml:space="preserve"> PAGEREF _Toc381856133 \h </w:instrText>
+              <w:instrText xml:space="preserve"> PAGEREF _Toc382143125 \h </w:instrText>
             </w:r>
             <w:r>
               <w:rPr>
@@ -2689,7 +2777,7 @@
                 <w:noProof/>
                 <w:webHidden/>
               </w:rPr>
-              <w:t>26</w:t>
+              <w:t>27</w:t>
             </w:r>
             <w:r>
               <w:rPr>
@@ -2709,6 +2797,7 @@
               <w:b/>
               <w:bCs/>
             </w:rPr>
+            <w:lastRenderedPageBreak/>
             <w:fldChar w:fldCharType="end"/>
           </w:r>
         </w:p>
@@ -2719,7 +2808,6 @@
         <w:jc w:val="both"/>
       </w:pPr>
       <w:r>
-        <w:lastRenderedPageBreak/>
         <w:br w:type="page"/>
       </w:r>
     </w:p>
@@ -2733,7 +2821,7 @@
         <w:ind w:left="432" w:hanging="432"/>
         <w:jc w:val="both"/>
       </w:pPr>
-      <w:bookmarkStart w:id="0" w:name="_Toc381856111"/>
+      <w:bookmarkStart w:id="0" w:name="_Toc382143102"/>
       <w:r>
         <w:lastRenderedPageBreak/>
         <w:t>Úvod</w:t>
@@ -2764,7 +2852,7 @@
         <w:ind w:left="432" w:hanging="432"/>
         <w:jc w:val="both"/>
       </w:pPr>
-      <w:bookmarkStart w:id="1" w:name="_Toc381856112"/>
+      <w:bookmarkStart w:id="1" w:name="_Toc382143103"/>
       <w:r>
         <w:lastRenderedPageBreak/>
         <w:t>Ciele práce</w:t>
@@ -2827,7 +2915,7 @@
         <w:pStyle w:val="Nadpis1"/>
         <w:jc w:val="both"/>
       </w:pPr>
-      <w:bookmarkStart w:id="2" w:name="_Toc381856113"/>
+      <w:bookmarkStart w:id="2" w:name="_Toc382143104"/>
       <w:r>
         <w:lastRenderedPageBreak/>
         <w:t>Teoretické východiská</w:t>
@@ -2844,7 +2932,7 @@
         <w:pStyle w:val="Nadpis2"/>
         <w:jc w:val="both"/>
       </w:pPr>
-      <w:bookmarkStart w:id="3" w:name="_Toc381856114"/>
+      <w:bookmarkStart w:id="3" w:name="_Toc382143105"/>
       <w:r>
         <w:t>Podnikový i</w:t>
       </w:r>
@@ -2889,7 +2977,7 @@
         <w:pStyle w:val="Nadpis3"/>
         <w:jc w:val="both"/>
       </w:pPr>
-      <w:bookmarkStart w:id="4" w:name="_Toc381856115"/>
+      <w:bookmarkStart w:id="4" w:name="_Toc382143106"/>
       <w:r>
         <w:t>Klasifikácia informačných systémov</w:t>
       </w:r>
@@ -3132,27 +3220,14 @@
                             <w:r>
                               <w:t xml:space="preserve">Obrázok </w:t>
                             </w:r>
-                            <w:r>
-                              <w:fldChar w:fldCharType="begin"/>
-                            </w:r>
-                            <w:r>
-                              <w:instrText xml:space="preserve"> SEQ Obrázok \* ARABIC </w:instrText>
-                            </w:r>
-                            <w:r>
-                              <w:fldChar w:fldCharType="separate"/>
-                            </w:r>
-                            <w:r>
-                              <w:rPr>
-                                <w:noProof/>
-                              </w:rPr>
-                              <w:t>1</w:t>
-                            </w:r>
-                            <w:r>
-                              <w:rPr>
-                                <w:noProof/>
-                              </w:rPr>
-                              <w:fldChar w:fldCharType="end"/>
-                            </w:r>
+                            <w:fldSimple w:instr=" SEQ Obrázok \* ARABIC ">
+                              <w:r>
+                                <w:rPr>
+                                  <w:noProof/>
+                                </w:rPr>
+                                <w:t>1</w:t>
+                              </w:r>
+                            </w:fldSimple>
                             <w:r>
                               <w:t>: Informačná</w:t>
                             </w:r>
@@ -3215,27 +3290,14 @@
                       <w:r>
                         <w:t xml:space="preserve">Obrázok </w:t>
                       </w:r>
-                      <w:r>
-                        <w:fldChar w:fldCharType="begin"/>
-                      </w:r>
-                      <w:r>
-                        <w:instrText xml:space="preserve"> SEQ Obrázok \* ARABIC </w:instrText>
-                      </w:r>
-                      <w:r>
-                        <w:fldChar w:fldCharType="separate"/>
-                      </w:r>
-                      <w:r>
-                        <w:rPr>
-                          <w:noProof/>
-                        </w:rPr>
-                        <w:t>1</w:t>
-                      </w:r>
-                      <w:r>
-                        <w:rPr>
-                          <w:noProof/>
-                        </w:rPr>
-                        <w:fldChar w:fldCharType="end"/>
-                      </w:r>
+                      <w:fldSimple w:instr=" SEQ Obrázok \* ARABIC ">
+                        <w:r>
+                          <w:rPr>
+                            <w:noProof/>
+                          </w:rPr>
+                          <w:t>1</w:t>
+                        </w:r>
+                      </w:fldSimple>
                       <w:r>
                         <w:t>: Informačná</w:t>
                       </w:r>
@@ -3333,7 +3395,7 @@
         <w:pStyle w:val="Nadpis3"/>
         <w:jc w:val="both"/>
       </w:pPr>
-      <w:bookmarkStart w:id="7" w:name="_Toc381856116"/>
+      <w:bookmarkStart w:id="7" w:name="_Toc382143107"/>
       <w:r>
         <w:t>Spôsoby obstarania</w:t>
       </w:r>
@@ -3446,7 +3508,7 @@
         <w:pStyle w:val="Nadpis2"/>
         <w:jc w:val="both"/>
       </w:pPr>
-      <w:bookmarkStart w:id="8" w:name="_Toc381856117"/>
+      <w:bookmarkStart w:id="8" w:name="_Toc382143108"/>
       <w:r>
         <w:t>Procesné riadenie</w:t>
       </w:r>
@@ -3784,27 +3846,14 @@
       <w:r>
         <w:t xml:space="preserve">Obrázok </w:t>
       </w:r>
-      <w:r>
-        <w:fldChar w:fldCharType="begin"/>
-      </w:r>
-      <w:r>
-        <w:instrText xml:space="preserve"> SEQ Obrázok \* ARABIC </w:instrText>
-      </w:r>
-      <w:r>
-        <w:fldChar w:fldCharType="separate"/>
-      </w:r>
-      <w:r>
-        <w:rPr>
-          <w:noProof/>
-        </w:rPr>
-        <w:t>2</w:t>
-      </w:r>
-      <w:r>
-        <w:rPr>
-          <w:noProof/>
-        </w:rPr>
-        <w:fldChar w:fldCharType="end"/>
-      </w:r>
+      <w:fldSimple w:instr=" SEQ Obrázok \* ARABIC ">
+        <w:r>
+          <w:rPr>
+            <w:noProof/>
+          </w:rPr>
+          <w:t>2</w:t>
+        </w:r>
+      </w:fldSimple>
       <w:r>
         <w:t xml:space="preserve">: </w:t>
       </w:r>
@@ -3833,7 +3882,7 @@
         <w:pStyle w:val="Nadpis2"/>
         <w:jc w:val="both"/>
       </w:pPr>
-      <w:bookmarkStart w:id="10" w:name="_Toc381856118"/>
+      <w:bookmarkStart w:id="10" w:name="_Toc382143109"/>
       <w:r>
         <w:t>UML</w:t>
       </w:r>
@@ -3866,7 +3915,7 @@
         <w:pStyle w:val="Nadpis3"/>
         <w:jc w:val="both"/>
       </w:pPr>
-      <w:bookmarkStart w:id="11" w:name="_Toc381856119"/>
+      <w:bookmarkStart w:id="11" w:name="_Toc382143110"/>
       <w:r>
         <w:t>Objekty a jazyk UML</w:t>
       </w:r>
@@ -3896,7 +3945,7 @@
       <w:pPr>
         <w:pStyle w:val="Nadpis3"/>
       </w:pPr>
-      <w:bookmarkStart w:id="12" w:name="_Toc381856120"/>
+      <w:bookmarkStart w:id="12" w:name="_Toc382143111"/>
       <w:r>
         <w:lastRenderedPageBreak/>
         <w:t xml:space="preserve">Význam a definícia </w:t>
@@ -3983,7 +4032,7 @@
       <w:pPr>
         <w:pStyle w:val="Nadpis3"/>
       </w:pPr>
-      <w:bookmarkStart w:id="13" w:name="_Toc381856121"/>
+      <w:bookmarkStart w:id="13" w:name="_Toc382143112"/>
       <w:r>
         <w:t>Modelovanie prípadov užitia</w:t>
       </w:r>
@@ -4219,27 +4268,14 @@
       <w:r>
         <w:t xml:space="preserve">Obrázok </w:t>
       </w:r>
-      <w:r>
-        <w:fldChar w:fldCharType="begin"/>
-      </w:r>
-      <w:r>
-        <w:instrText xml:space="preserve"> SEQ Obrázok \* ARABIC </w:instrText>
-      </w:r>
-      <w:r>
-        <w:fldChar w:fldCharType="separate"/>
-      </w:r>
-      <w:r>
-        <w:rPr>
-          <w:noProof/>
-        </w:rPr>
-        <w:t>3</w:t>
-      </w:r>
-      <w:r>
-        <w:rPr>
-          <w:noProof/>
-        </w:rPr>
-        <w:fldChar w:fldCharType="end"/>
-      </w:r>
+      <w:fldSimple w:instr=" SEQ Obrázok \* ARABIC ">
+        <w:r>
+          <w:rPr>
+            <w:noProof/>
+          </w:rPr>
+          <w:t>3</w:t>
+        </w:r>
+      </w:fldSimple>
       <w:r>
         <w:t xml:space="preserve">: Ukážka diagramu prípadu užitia </w:t>
       </w:r>
@@ -4261,7 +4297,7 @@
         <w:pStyle w:val="Nadpis3"/>
         <w:jc w:val="both"/>
       </w:pPr>
-      <w:bookmarkStart w:id="15" w:name="_Toc381856122"/>
+      <w:bookmarkStart w:id="15" w:name="_Toc382143113"/>
       <w:r>
         <w:t>Návrhové triedy</w:t>
       </w:r>
@@ -4398,27 +4434,14 @@
       <w:r>
         <w:t xml:space="preserve">Obrázok </w:t>
       </w:r>
-      <w:r>
-        <w:fldChar w:fldCharType="begin"/>
-      </w:r>
-      <w:r>
-        <w:instrText xml:space="preserve"> SEQ Obrázok \* ARABIC </w:instrText>
-      </w:r>
-      <w:r>
-        <w:fldChar w:fldCharType="separate"/>
-      </w:r>
-      <w:r>
-        <w:rPr>
-          <w:noProof/>
-        </w:rPr>
-        <w:t>4</w:t>
-      </w:r>
-      <w:r>
-        <w:rPr>
-          <w:noProof/>
-        </w:rPr>
-        <w:fldChar w:fldCharType="end"/>
-      </w:r>
+      <w:fldSimple w:instr=" SEQ Obrázok \* ARABIC ">
+        <w:r>
+          <w:rPr>
+            <w:noProof/>
+          </w:rPr>
+          <w:t>4</w:t>
+        </w:r>
+      </w:fldSimple>
       <w:r>
         <w:t>: Ukážka návrhového diagramu</w:t>
       </w:r>
@@ -4460,7 +4483,7 @@
       <w:pPr>
         <w:pStyle w:val="Nadpis2"/>
       </w:pPr>
-      <w:bookmarkStart w:id="17" w:name="_Toc381856123"/>
+      <w:bookmarkStart w:id="17" w:name="_Toc382143114"/>
       <w:r>
         <w:t>Návrh databáze</w:t>
       </w:r>
@@ -4471,7 +4494,7 @@
       <w:pPr>
         <w:pStyle w:val="Nadpis3"/>
       </w:pPr>
-      <w:bookmarkStart w:id="18" w:name="_Toc381856124"/>
+      <w:bookmarkStart w:id="18" w:name="_Toc382143115"/>
       <w:r>
         <w:t>Nájdenie faktov</w:t>
       </w:r>
@@ -4598,7 +4621,7 @@
       <w:pPr>
         <w:pStyle w:val="Nadpis3"/>
       </w:pPr>
-      <w:bookmarkStart w:id="19" w:name="_Toc381856125"/>
+      <w:bookmarkStart w:id="19" w:name="_Toc382143116"/>
       <w:r>
         <w:t>Entitne-relačné modelovanie</w:t>
       </w:r>
@@ -4709,27 +4732,14 @@
       <w:r>
         <w:t xml:space="preserve">Obrázok </w:t>
       </w:r>
-      <w:r>
-        <w:fldChar w:fldCharType="begin"/>
-      </w:r>
-      <w:r>
-        <w:instrText xml:space="preserve"> SEQ Obrázok \* ARABIC </w:instrText>
-      </w:r>
-      <w:r>
-        <w:fldChar w:fldCharType="separate"/>
-      </w:r>
-      <w:r>
-        <w:rPr>
-          <w:noProof/>
-        </w:rPr>
-        <w:t>5</w:t>
-      </w:r>
-      <w:r>
-        <w:rPr>
-          <w:noProof/>
-        </w:rPr>
-        <w:fldChar w:fldCharType="end"/>
-      </w:r>
+      <w:fldSimple w:instr=" SEQ Obrázok \* ARABIC ">
+        <w:r>
+          <w:rPr>
+            <w:noProof/>
+          </w:rPr>
+          <w:t>5</w:t>
+        </w:r>
+      </w:fldSimple>
       <w:r>
         <w:t xml:space="preserve">: Ukážka ER diagramu </w:t>
       </w:r>
@@ -4750,9 +4760,11 @@
         <w:pStyle w:val="Nadpis3"/>
         <w:jc w:val="both"/>
       </w:pPr>
+      <w:bookmarkStart w:id="20" w:name="_Toc382143117"/>
       <w:r>
         <w:t>Normalizácia</w:t>
       </w:r>
+      <w:bookmarkEnd w:id="20"/>
     </w:p>
     <w:p>
       <w:pPr>
@@ -4795,7 +4807,6 @@
         <w:pStyle w:val="Nadpis4"/>
         <w:jc w:val="both"/>
       </w:pPr>
-      <w:bookmarkStart w:id="20" w:name="_Toc381856126"/>
       <w:r>
         <w:t>Prvá normálna forma</w:t>
       </w:r>
@@ -4896,6 +4907,146 @@
       </w:r>
       <w:r>
         <w:t xml:space="preserve"> 2.NF a v ktorej všetky hodnoty v stĺpcoch, ktoré nepatria k primárnemu kľúču, sú determinované iba stĺpcom primárneho kľúča a nie sú determinované žiadnymi inými stĺpcami (7). </w:t>
+      </w:r>
+    </w:p>
+    <w:p>
+      <w:pPr>
+        <w:jc w:val="both"/>
+      </w:pPr>
+      <w:r>
+        <w:t>Inak formulované, v tejto normálnej forme sa nachádza tabuľka, ak spĺňa predchádzajúce dve formy</w:t>
+      </w:r>
+      <w:r>
+        <w:t xml:space="preserve"> a žiadny z jej atribútov nie je tranzitívne závislý na primárnom kľúči. Čiže všetky jej nekľúčové atribúty sú navzájom nezávislé (8).</w:t>
+      </w:r>
+    </w:p>
+    <w:p>
+      <w:pPr>
+        <w:jc w:val="both"/>
+      </w:pPr>
+    </w:p>
+    <w:p>
+      <w:pPr>
+        <w:pStyle w:val="Nadpis3"/>
+      </w:pPr>
+      <w:r>
+        <w:t>Fáze návrhu</w:t>
+      </w:r>
+      <w:r>
+        <w:t xml:space="preserve"> databázy </w:t>
+      </w:r>
+    </w:p>
+    <w:p>
+      <w:r>
+        <w:t>Metodológia návrhu sa skladá zo štádií a krokov, ktoré vedú návrhára technikami zodpovedajúcimi každému štádiu projektu.</w:t>
+      </w:r>
+      <w:bookmarkStart w:id="21" w:name="_GoBack"/>
+      <w:bookmarkEnd w:id="21"/>
+    </w:p>
+    <w:p/>
+    <w:p>
+      <w:pPr>
+        <w:pStyle w:val="Nadpis4"/>
+      </w:pPr>
+      <w:r>
+        <w:lastRenderedPageBreak/>
+        <w:t xml:space="preserve">Konceptuálny návrh </w:t>
+      </w:r>
+    </w:p>
+    <w:p>
+      <w:pPr>
+        <w:jc w:val="both"/>
+      </w:pPr>
+      <w:r>
+        <w:t xml:space="preserve">Je proces vytvorenia modelu dát používaných v organizácii bez akýchkoľvek úvah o fyzickej implementácii. </w:t>
+      </w:r>
+      <w:r>
+        <w:t>Vytvára sa konceptuálny model dát na základe dát používaných v organizácii bez rozpracovania podrobností, ako napríklad podkladový model alebo iných úvah o fyzickej implementácii</w:t>
+      </w:r>
+      <w:r>
+        <w:t xml:space="preserve"> (7)</w:t>
+      </w:r>
+      <w:r>
+        <w:t>.</w:t>
+      </w:r>
+      <w:r>
+        <w:t xml:space="preserve"> </w:t>
+      </w:r>
+    </w:p>
+    <w:p>
+      <w:pPr>
+        <w:jc w:val="both"/>
+      </w:pPr>
+      <w:r>
+        <w:t>Konceptuálny model dát identifikuje dôležité entity a relácie, ktoré je potrebné reprezentovať v databáze a je súčasne zdrojom informácií pre logickú fázu návrhu (7).</w:t>
+      </w:r>
+      <w:r>
+        <w:t xml:space="preserve"> </w:t>
+      </w:r>
+    </w:p>
+    <w:p>
+      <w:pPr>
+        <w:jc w:val="both"/>
+      </w:pPr>
+    </w:p>
+    <w:p>
+      <w:pPr>
+        <w:pStyle w:val="Nadpis4"/>
+      </w:pPr>
+      <w:r>
+        <w:t>Logický návrh</w:t>
+      </w:r>
+    </w:p>
+    <w:p>
+      <w:pPr>
+        <w:jc w:val="both"/>
+      </w:pPr>
+      <w:r>
+        <w:t>Je proces vytvorenia modelu dát používaných organizáciou, ktorý je založený na špecifickom modeli dát, ale nezávislý na konkrétnom DBMS a iných úvahách o fyzickej implementácii</w:t>
+      </w:r>
+      <w:r>
+        <w:t xml:space="preserve"> (7)</w:t>
+      </w:r>
+      <w:r>
+        <w:t xml:space="preserve">. </w:t>
+      </w:r>
+    </w:p>
+    <w:p>
+      <w:pPr>
+        <w:jc w:val="both"/>
+      </w:pPr>
+      <w:r>
+        <w:t xml:space="preserve">V tejto fáze vytvárame logickú reprezentáciu databázy. Ako základ logického modelu je možné použiť </w:t>
+      </w:r>
+      <w:r>
+        <w:t>relačný model dát, a preto reprezentujeme dôležité entity a relácie ako množinu relačných tabuliek.</w:t>
+      </w:r>
+      <w:r>
+        <w:t xml:space="preserve"> Logický návrh databázy je zdrojom informácii pre fázu fyzického návrhu (7).</w:t>
+      </w:r>
+      <w:r>
+        <w:t xml:space="preserve"> </w:t>
+      </w:r>
+    </w:p>
+    <w:p>
+      <w:pPr>
+        <w:jc w:val="both"/>
+      </w:pPr>
+    </w:p>
+    <w:p>
+      <w:pPr>
+        <w:pStyle w:val="Nadpis4"/>
+      </w:pPr>
+      <w:r>
+        <w:t>Fyzický návrh</w:t>
+      </w:r>
+    </w:p>
+    <w:p>
+      <w:pPr>
+        <w:jc w:val="both"/>
+      </w:pPr>
+      <w:r>
+        <w:t>Jedná sa o proces vytvorenia popisu implementácie databázy vo vonkajšej pamäti; popisuje podkladové tabuľky. Organizáciu súborov, indexy používané pre dosiahnutie efektívneho prístupu k dátam, všetky súvisiace integritné obmedzenia.</w:t>
       </w:r>
     </w:p>
     <w:p>
@@ -4909,17 +5060,6 @@
         </w:rPr>
       </w:pPr>
       <w:r>
-        <w:t>Inak formulované, v tejto normálnej forme sa nachádza tabuľka, ak spĺňa predchádzajúce dve formy</w:t>
-      </w:r>
-      <w:r>
-        <w:t xml:space="preserve"> a žiadny z jej atribútov nie je tranzitívne závislý na primárnom kľúči. Čiže všetky jej nekľúčové atribúty sú navzájom nezávislé (8)</w:t>
-      </w:r>
-      <w:bookmarkStart w:id="21" w:name="_GoBack"/>
-      <w:bookmarkEnd w:id="21"/>
-      <w:r>
-        <w:t>.</w:t>
-      </w:r>
-      <w:r>
         <w:br w:type="page"/>
       </w:r>
     </w:p>
@@ -4928,11 +5068,12 @@
         <w:pStyle w:val="Nadpis1"/>
         <w:jc w:val="both"/>
       </w:pPr>
+      <w:bookmarkStart w:id="22" w:name="_Toc382143118"/>
       <w:r>
         <w:lastRenderedPageBreak/>
         <w:t>Analýza súčasného stavu</w:t>
       </w:r>
-      <w:bookmarkEnd w:id="20"/>
+      <w:bookmarkEnd w:id="22"/>
     </w:p>
     <w:p>
       <w:pPr>
@@ -4953,12 +5094,12 @@
         <w:pStyle w:val="Nadpis1"/>
         <w:jc w:val="both"/>
       </w:pPr>
-      <w:bookmarkStart w:id="22" w:name="_Toc381856127"/>
+      <w:bookmarkStart w:id="23" w:name="_Toc382143119"/>
       <w:r>
         <w:lastRenderedPageBreak/>
         <w:t>Vlastné návrhy riešenia</w:t>
       </w:r>
-      <w:bookmarkEnd w:id="22"/>
+      <w:bookmarkEnd w:id="23"/>
     </w:p>
     <w:p>
       <w:pPr>
@@ -4983,12 +5124,12 @@
         </w:numPr>
         <w:jc w:val="both"/>
       </w:pPr>
-      <w:bookmarkStart w:id="23" w:name="_Toc381856128"/>
+      <w:bookmarkStart w:id="24" w:name="_Toc382143120"/>
       <w:r>
         <w:lastRenderedPageBreak/>
         <w:t>Záver</w:t>
       </w:r>
-      <w:bookmarkEnd w:id="23"/>
+      <w:bookmarkEnd w:id="24"/>
     </w:p>
     <w:p>
       <w:pPr>
@@ -5014,12 +5155,12 @@
         <w:ind w:left="432" w:hanging="432"/>
         <w:jc w:val="both"/>
       </w:pPr>
-      <w:bookmarkStart w:id="24" w:name="_Toc381856129"/>
+      <w:bookmarkStart w:id="25" w:name="_Toc382143121"/>
       <w:r>
         <w:lastRenderedPageBreak/>
         <w:t>Použitá literatúra</w:t>
       </w:r>
-      <w:bookmarkEnd w:id="24"/>
+      <w:bookmarkEnd w:id="25"/>
     </w:p>
     <w:p>
       <w:pPr>
@@ -5226,11 +5367,11 @@
         <w:ind w:left="432" w:hanging="432"/>
         <w:jc w:val="both"/>
       </w:pPr>
-      <w:bookmarkStart w:id="25" w:name="_Toc381856130"/>
+      <w:bookmarkStart w:id="26" w:name="_Toc382143122"/>
       <w:r>
         <w:t>Zoznam skratiek</w:t>
       </w:r>
-      <w:bookmarkEnd w:id="25"/>
+      <w:bookmarkEnd w:id="26"/>
     </w:p>
     <w:p>
       <w:pPr>
@@ -5242,11 +5383,11 @@
         <w:ind w:left="432" w:hanging="432"/>
         <w:jc w:val="both"/>
       </w:pPr>
-      <w:bookmarkStart w:id="26" w:name="_Toc381856131"/>
+      <w:bookmarkStart w:id="27" w:name="_Toc382143123"/>
       <w:r>
         <w:t>Zoznam obrázkov</w:t>
       </w:r>
-      <w:bookmarkEnd w:id="26"/>
+      <w:bookmarkEnd w:id="27"/>
     </w:p>
     <w:p>
       <w:pPr>
@@ -5556,12 +5697,12 @@
         <w:ind w:left="432" w:hanging="432"/>
         <w:jc w:val="both"/>
       </w:pPr>
-      <w:bookmarkStart w:id="27" w:name="_Toc381856132"/>
+      <w:bookmarkStart w:id="28" w:name="_Toc382143124"/>
       <w:r>
         <w:lastRenderedPageBreak/>
         <w:t>Zoznam tabuliek</w:t>
       </w:r>
-      <w:bookmarkEnd w:id="27"/>
+      <w:bookmarkEnd w:id="28"/>
     </w:p>
     <w:p>
       <w:pPr>
@@ -5573,11 +5714,11 @@
         <w:ind w:left="432" w:hanging="432"/>
         <w:jc w:val="both"/>
       </w:pPr>
-      <w:bookmarkStart w:id="28" w:name="_Toc381856133"/>
+      <w:bookmarkStart w:id="29" w:name="_Toc382143125"/>
       <w:r>
         <w:t>Zoznam príloh</w:t>
       </w:r>
-      <w:bookmarkEnd w:id="28"/>
+      <w:bookmarkEnd w:id="29"/>
     </w:p>
     <w:sectPr>
       <w:footerReference w:type="default" r:id="rId16"/>
@@ -6292,6 +6433,101 @@
     </w:lvl>
   </w:abstractNum>
   <w:abstractNum w:abstractNumId="7">
+    <w:nsid w:val="1D200E83"/>
+    <w:multiLevelType w:val="multilevel"/>
+    <w:tmpl w:val="041B0025"/>
+    <w:lvl w:ilvl="0">
+      <w:start w:val="1"/>
+      <w:numFmt w:val="decimal"/>
+      <w:pStyle w:val="Nadpis1"/>
+      <w:lvlText w:val="%1"/>
+      <w:lvlJc w:val="left"/>
+      <w:pPr>
+        <w:ind w:left="432" w:hanging="432"/>
+      </w:pPr>
+    </w:lvl>
+    <w:lvl w:ilvl="1">
+      <w:start w:val="1"/>
+      <w:numFmt w:val="decimal"/>
+      <w:pStyle w:val="Nadpis2"/>
+      <w:lvlText w:val="%1.%2"/>
+      <w:lvlJc w:val="left"/>
+      <w:pPr>
+        <w:ind w:left="576" w:hanging="576"/>
+      </w:pPr>
+    </w:lvl>
+    <w:lvl w:ilvl="2">
+      <w:start w:val="1"/>
+      <w:numFmt w:val="decimal"/>
+      <w:pStyle w:val="Nadpis3"/>
+      <w:lvlText w:val="%1.%2.%3"/>
+      <w:lvlJc w:val="left"/>
+      <w:pPr>
+        <w:ind w:left="720" w:hanging="720"/>
+      </w:pPr>
+    </w:lvl>
+    <w:lvl w:ilvl="3">
+      <w:start w:val="1"/>
+      <w:numFmt w:val="decimal"/>
+      <w:pStyle w:val="Nadpis4"/>
+      <w:lvlText w:val="%1.%2.%3.%4"/>
+      <w:lvlJc w:val="left"/>
+      <w:pPr>
+        <w:ind w:left="864" w:hanging="864"/>
+      </w:pPr>
+    </w:lvl>
+    <w:lvl w:ilvl="4">
+      <w:start w:val="1"/>
+      <w:numFmt w:val="decimal"/>
+      <w:pStyle w:val="Nadpis5"/>
+      <w:lvlText w:val="%1.%2.%3.%4.%5"/>
+      <w:lvlJc w:val="left"/>
+      <w:pPr>
+        <w:ind w:left="1008" w:hanging="1008"/>
+      </w:pPr>
+    </w:lvl>
+    <w:lvl w:ilvl="5">
+      <w:start w:val="1"/>
+      <w:numFmt w:val="decimal"/>
+      <w:pStyle w:val="Nadpis6"/>
+      <w:lvlText w:val="%1.%2.%3.%4.%5.%6"/>
+      <w:lvlJc w:val="left"/>
+      <w:pPr>
+        <w:ind w:left="1152" w:hanging="1152"/>
+      </w:pPr>
+    </w:lvl>
+    <w:lvl w:ilvl="6">
+      <w:start w:val="1"/>
+      <w:numFmt w:val="decimal"/>
+      <w:pStyle w:val="Nadpis7"/>
+      <w:lvlText w:val="%1.%2.%3.%4.%5.%6.%7"/>
+      <w:lvlJc w:val="left"/>
+      <w:pPr>
+        <w:ind w:left="1296" w:hanging="1296"/>
+      </w:pPr>
+    </w:lvl>
+    <w:lvl w:ilvl="7">
+      <w:start w:val="1"/>
+      <w:numFmt w:val="decimal"/>
+      <w:pStyle w:val="Nadpis8"/>
+      <w:lvlText w:val="%1.%2.%3.%4.%5.%6.%7.%8"/>
+      <w:lvlJc w:val="left"/>
+      <w:pPr>
+        <w:ind w:left="1440" w:hanging="1440"/>
+      </w:pPr>
+    </w:lvl>
+    <w:lvl w:ilvl="8">
+      <w:start w:val="1"/>
+      <w:numFmt w:val="decimal"/>
+      <w:pStyle w:val="Nadpis9"/>
+      <w:lvlText w:val="%1.%2.%3.%4.%5.%6.%7.%8.%9"/>
+      <w:lvlJc w:val="left"/>
+      <w:pPr>
+        <w:ind w:left="1584" w:hanging="1584"/>
+      </w:pPr>
+    </w:lvl>
+  </w:abstractNum>
+  <w:abstractNum w:abstractNumId="8">
     <w:nsid w:val="1F791B32"/>
     <w:multiLevelType w:val="hybridMultilevel"/>
     <w:tmpl w:val="1F58DBB6"/>
@@ -6404,7 +6640,7 @@
       </w:rPr>
     </w:lvl>
   </w:abstractNum>
-  <w:abstractNum w:abstractNumId="8">
+  <w:abstractNum w:abstractNumId="9">
     <w:nsid w:val="20047A8A"/>
     <w:multiLevelType w:val="multilevel"/>
     <w:tmpl w:val="ECD8C526"/>
@@ -6490,7 +6726,93 @@
       </w:pPr>
     </w:lvl>
   </w:abstractNum>
-  <w:abstractNum w:abstractNumId="9">
+  <w:abstractNum w:abstractNumId="10">
+    <w:nsid w:val="21C40F92"/>
+    <w:multiLevelType w:val="multilevel"/>
+    <w:tmpl w:val="3F4A49EE"/>
+    <w:lvl w:ilvl="0">
+      <w:start w:val="1"/>
+      <w:numFmt w:val="decimal"/>
+      <w:lvlText w:val="%1"/>
+      <w:lvlJc w:val="left"/>
+      <w:pPr>
+        <w:ind w:left="432" w:hanging="432"/>
+      </w:pPr>
+    </w:lvl>
+    <w:lvl w:ilvl="1">
+      <w:start w:val="1"/>
+      <w:numFmt w:val="decimal"/>
+      <w:lvlText w:val="%1.%2"/>
+      <w:lvlJc w:val="left"/>
+      <w:pPr>
+        <w:ind w:left="576" w:hanging="576"/>
+      </w:pPr>
+    </w:lvl>
+    <w:lvl w:ilvl="2">
+      <w:start w:val="1"/>
+      <w:numFmt w:val="decimal"/>
+      <w:lvlText w:val="%1.%2.%3"/>
+      <w:lvlJc w:val="left"/>
+      <w:pPr>
+        <w:ind w:left="720" w:hanging="720"/>
+      </w:pPr>
+    </w:lvl>
+    <w:lvl w:ilvl="3">
+      <w:start w:val="1"/>
+      <w:numFmt w:val="decimal"/>
+      <w:lvlText w:val="%1.%2.%3.%4"/>
+      <w:lvlJc w:val="left"/>
+      <w:pPr>
+        <w:ind w:left="864" w:hanging="864"/>
+      </w:pPr>
+    </w:lvl>
+    <w:lvl w:ilvl="4">
+      <w:start w:val="1"/>
+      <w:numFmt w:val="decimal"/>
+      <w:lvlText w:val="%1.%2.%3.%4.%5"/>
+      <w:lvlJc w:val="left"/>
+      <w:pPr>
+        <w:ind w:left="1008" w:hanging="1008"/>
+      </w:pPr>
+    </w:lvl>
+    <w:lvl w:ilvl="5">
+      <w:start w:val="1"/>
+      <w:numFmt w:val="decimal"/>
+      <w:lvlText w:val="%1.%2.%3.%4.%5.%6"/>
+      <w:lvlJc w:val="left"/>
+      <w:pPr>
+        <w:ind w:left="1152" w:hanging="1152"/>
+      </w:pPr>
+    </w:lvl>
+    <w:lvl w:ilvl="6">
+      <w:start w:val="1"/>
+      <w:numFmt w:val="decimal"/>
+      <w:lvlText w:val="%1.%2.%3.%4.%5.%6.%7"/>
+      <w:lvlJc w:val="left"/>
+      <w:pPr>
+        <w:ind w:left="1296" w:hanging="1296"/>
+      </w:pPr>
+    </w:lvl>
+    <w:lvl w:ilvl="7">
+      <w:start w:val="1"/>
+      <w:numFmt w:val="decimal"/>
+      <w:lvlText w:val="%1.%2.%3.%4.%5.%6.%7.%8"/>
+      <w:lvlJc w:val="left"/>
+      <w:pPr>
+        <w:ind w:left="1440" w:hanging="1440"/>
+      </w:pPr>
+    </w:lvl>
+    <w:lvl w:ilvl="8">
+      <w:start w:val="1"/>
+      <w:numFmt w:val="decimal"/>
+      <w:lvlText w:val="%1.%2.%3.%4.%5.%6.%7.%8.%9"/>
+      <w:lvlJc w:val="left"/>
+      <w:pPr>
+        <w:ind w:left="1584" w:hanging="1584"/>
+      </w:pPr>
+    </w:lvl>
+  </w:abstractNum>
+  <w:abstractNum w:abstractNumId="11">
     <w:nsid w:val="23523520"/>
     <w:multiLevelType w:val="multilevel"/>
     <w:tmpl w:val="6680C3C8"/>
@@ -6576,7 +6898,7 @@
       </w:pPr>
     </w:lvl>
   </w:abstractNum>
-  <w:abstractNum w:abstractNumId="10">
+  <w:abstractNum w:abstractNumId="12">
     <w:nsid w:val="2BFE7759"/>
     <w:multiLevelType w:val="hybridMultilevel"/>
     <w:tmpl w:val="A44EC494"/>
@@ -6689,7 +7011,7 @@
       </w:rPr>
     </w:lvl>
   </w:abstractNum>
-  <w:abstractNum w:abstractNumId="11">
+  <w:abstractNum w:abstractNumId="13">
     <w:nsid w:val="353F7BD8"/>
     <w:multiLevelType w:val="hybridMultilevel"/>
     <w:tmpl w:val="CE8EC9A2"/>
@@ -6802,7 +7124,7 @@
       </w:rPr>
     </w:lvl>
   </w:abstractNum>
-  <w:abstractNum w:abstractNumId="12">
+  <w:abstractNum w:abstractNumId="14">
     <w:nsid w:val="40BF1F24"/>
     <w:multiLevelType w:val="hybridMultilevel"/>
     <w:tmpl w:val="BFD28D5A"/>
@@ -6915,7 +7237,7 @@
       </w:rPr>
     </w:lvl>
   </w:abstractNum>
-  <w:abstractNum w:abstractNumId="13">
+  <w:abstractNum w:abstractNumId="15">
     <w:nsid w:val="417C7DC4"/>
     <w:multiLevelType w:val="multilevel"/>
     <w:tmpl w:val="ACD2A034"/>
@@ -7001,7 +7323,7 @@
       </w:pPr>
     </w:lvl>
   </w:abstractNum>
-  <w:abstractNum w:abstractNumId="14">
+  <w:abstractNum w:abstractNumId="16">
     <w:nsid w:val="43013E45"/>
     <w:multiLevelType w:val="multilevel"/>
     <w:tmpl w:val="DE48F230"/>
@@ -7087,7 +7409,7 @@
       </w:pPr>
     </w:lvl>
   </w:abstractNum>
-  <w:abstractNum w:abstractNumId="15">
+  <w:abstractNum w:abstractNumId="17">
     <w:nsid w:val="43FA1327"/>
     <w:multiLevelType w:val="hybridMultilevel"/>
     <w:tmpl w:val="DD5A8382"/>
@@ -7200,7 +7522,7 @@
       </w:rPr>
     </w:lvl>
   </w:abstractNum>
-  <w:abstractNum w:abstractNumId="16">
+  <w:abstractNum w:abstractNumId="18">
     <w:nsid w:val="49796170"/>
     <w:multiLevelType w:val="multilevel"/>
     <w:tmpl w:val="4C8E34B8"/>
@@ -7286,7 +7608,7 @@
       </w:pPr>
     </w:lvl>
   </w:abstractNum>
-  <w:abstractNum w:abstractNumId="17">
+  <w:abstractNum w:abstractNumId="19">
     <w:nsid w:val="4C372873"/>
     <w:multiLevelType w:val="hybridMultilevel"/>
     <w:tmpl w:val="F502F44E"/>
@@ -7399,7 +7721,7 @@
       </w:rPr>
     </w:lvl>
   </w:abstractNum>
-  <w:abstractNum w:abstractNumId="18">
+  <w:abstractNum w:abstractNumId="20">
     <w:nsid w:val="4F757B85"/>
     <w:multiLevelType w:val="multilevel"/>
     <w:tmpl w:val="7B7011BC"/>
@@ -7485,7 +7807,7 @@
       </w:pPr>
     </w:lvl>
   </w:abstractNum>
-  <w:abstractNum w:abstractNumId="19">
+  <w:abstractNum w:abstractNumId="21">
     <w:nsid w:val="5D251F1F"/>
     <w:multiLevelType w:val="hybridMultilevel"/>
     <w:tmpl w:val="4EA2F418"/>
@@ -7598,7 +7920,93 @@
       </w:rPr>
     </w:lvl>
   </w:abstractNum>
-  <w:abstractNum w:abstractNumId="20">
+  <w:abstractNum w:abstractNumId="22">
+    <w:nsid w:val="63C71351"/>
+    <w:multiLevelType w:val="multilevel"/>
+    <w:tmpl w:val="C78A7F9C"/>
+    <w:lvl w:ilvl="0">
+      <w:start w:val="1"/>
+      <w:numFmt w:val="decimal"/>
+      <w:lvlText w:val="%1"/>
+      <w:lvlJc w:val="left"/>
+      <w:pPr>
+        <w:ind w:left="432" w:hanging="432"/>
+      </w:pPr>
+    </w:lvl>
+    <w:lvl w:ilvl="1">
+      <w:start w:val="1"/>
+      <w:numFmt w:val="decimal"/>
+      <w:lvlText w:val="%1.%2"/>
+      <w:lvlJc w:val="left"/>
+      <w:pPr>
+        <w:ind w:left="576" w:hanging="576"/>
+      </w:pPr>
+    </w:lvl>
+    <w:lvl w:ilvl="2">
+      <w:start w:val="1"/>
+      <w:numFmt w:val="decimal"/>
+      <w:lvlText w:val="%1.%2.%3"/>
+      <w:lvlJc w:val="left"/>
+      <w:pPr>
+        <w:ind w:left="720" w:hanging="720"/>
+      </w:pPr>
+    </w:lvl>
+    <w:lvl w:ilvl="3">
+      <w:start w:val="1"/>
+      <w:numFmt w:val="decimal"/>
+      <w:lvlText w:val="%1.%2.%3.%4"/>
+      <w:lvlJc w:val="left"/>
+      <w:pPr>
+        <w:ind w:left="864" w:hanging="864"/>
+      </w:pPr>
+    </w:lvl>
+    <w:lvl w:ilvl="4">
+      <w:start w:val="1"/>
+      <w:numFmt w:val="decimal"/>
+      <w:lvlText w:val="%1.%2.%3.%4.%5"/>
+      <w:lvlJc w:val="left"/>
+      <w:pPr>
+        <w:ind w:left="1008" w:hanging="1008"/>
+      </w:pPr>
+    </w:lvl>
+    <w:lvl w:ilvl="5">
+      <w:start w:val="1"/>
+      <w:numFmt w:val="decimal"/>
+      <w:lvlText w:val="%1.%2.%3.%4.%5.%6"/>
+      <w:lvlJc w:val="left"/>
+      <w:pPr>
+        <w:ind w:left="1152" w:hanging="1152"/>
+      </w:pPr>
+    </w:lvl>
+    <w:lvl w:ilvl="6">
+      <w:start w:val="1"/>
+      <w:numFmt w:val="decimal"/>
+      <w:lvlText w:val="%1.%2.%3.%4.%5.%6.%7"/>
+      <w:lvlJc w:val="left"/>
+      <w:pPr>
+        <w:ind w:left="1296" w:hanging="1296"/>
+      </w:pPr>
+    </w:lvl>
+    <w:lvl w:ilvl="7">
+      <w:start w:val="1"/>
+      <w:numFmt w:val="decimal"/>
+      <w:lvlText w:val="%1.%2.%3.%4.%5.%6.%7.%8"/>
+      <w:lvlJc w:val="left"/>
+      <w:pPr>
+        <w:ind w:left="1440" w:hanging="1440"/>
+      </w:pPr>
+    </w:lvl>
+    <w:lvl w:ilvl="8">
+      <w:start w:val="1"/>
+      <w:numFmt w:val="decimal"/>
+      <w:lvlText w:val="%1.%2.%3.%4.%5.%6.%7.%8.%9"/>
+      <w:lvlJc w:val="left"/>
+      <w:pPr>
+        <w:ind w:left="1584" w:hanging="1584"/>
+      </w:pPr>
+    </w:lvl>
+  </w:abstractNum>
+  <w:abstractNum w:abstractNumId="23">
     <w:nsid w:val="688A37B1"/>
     <w:multiLevelType w:val="multilevel"/>
     <w:tmpl w:val="C15EDC98"/>
@@ -7684,7 +8092,7 @@
       </w:pPr>
     </w:lvl>
   </w:abstractNum>
-  <w:abstractNum w:abstractNumId="21">
+  <w:abstractNum w:abstractNumId="24">
     <w:nsid w:val="6AA1668D"/>
     <w:multiLevelType w:val="multilevel"/>
     <w:tmpl w:val="71880DD8"/>
@@ -7770,7 +8178,7 @@
       </w:pPr>
     </w:lvl>
   </w:abstractNum>
-  <w:abstractNum w:abstractNumId="22">
+  <w:abstractNum w:abstractNumId="25">
     <w:nsid w:val="6D193468"/>
     <w:multiLevelType w:val="hybridMultilevel"/>
     <w:tmpl w:val="7D94FA68"/>
@@ -7883,7 +8291,7 @@
       </w:rPr>
     </w:lvl>
   </w:abstractNum>
-  <w:abstractNum w:abstractNumId="23">
+  <w:abstractNum w:abstractNumId="26">
     <w:nsid w:val="7BDA3C1D"/>
     <w:multiLevelType w:val="multilevel"/>
     <w:tmpl w:val="01D009EE"/>
@@ -7970,7 +8378,7 @@
       </w:pPr>
     </w:lvl>
   </w:abstractNum>
-  <w:abstractNum w:abstractNumId="24">
+  <w:abstractNum w:abstractNumId="27">
     <w:nsid w:val="7C4D6F98"/>
     <w:multiLevelType w:val="multilevel"/>
     <w:tmpl w:val="A7642348"/>
@@ -8056,7 +8464,7 @@
       </w:pPr>
     </w:lvl>
   </w:abstractNum>
-  <w:abstractNum w:abstractNumId="25">
+  <w:abstractNum w:abstractNumId="28">
     <w:nsid w:val="7D52799F"/>
     <w:multiLevelType w:val="multilevel"/>
     <w:tmpl w:val="8E18B4E2"/>
@@ -8142,14 +8550,13 @@
       </w:pPr>
     </w:lvl>
   </w:abstractNum>
-  <w:abstractNum w:abstractNumId="26">
+  <w:abstractNum w:abstractNumId="29">
     <w:nsid w:val="7E1C54A7"/>
     <w:multiLevelType w:val="multilevel"/>
-    <w:tmpl w:val="041B0025"/>
+    <w:tmpl w:val="3AFC2984"/>
     <w:lvl w:ilvl="0">
       <w:start w:val="1"/>
       <w:numFmt w:val="decimal"/>
-      <w:pStyle w:val="Nadpis1"/>
       <w:lvlText w:val="%1"/>
       <w:lvlJc w:val="left"/>
       <w:pPr>
@@ -8159,7 +8566,6 @@
     <w:lvl w:ilvl="1">
       <w:start w:val="1"/>
       <w:numFmt w:val="decimal"/>
-      <w:pStyle w:val="Nadpis2"/>
       <w:lvlText w:val="%1.%2"/>
       <w:lvlJc w:val="left"/>
       <w:pPr>
@@ -8169,7 +8575,6 @@
     <w:lvl w:ilvl="2">
       <w:start w:val="1"/>
       <w:numFmt w:val="decimal"/>
-      <w:pStyle w:val="Nadpis3"/>
       <w:lvlText w:val="%1.%2.%3"/>
       <w:lvlJc w:val="left"/>
       <w:pPr>
@@ -8179,7 +8584,6 @@
     <w:lvl w:ilvl="3">
       <w:start w:val="1"/>
       <w:numFmt w:val="decimal"/>
-      <w:pStyle w:val="Nadpis4"/>
       <w:lvlText w:val="%1.%2.%3.%4"/>
       <w:lvlJc w:val="left"/>
       <w:pPr>
@@ -8189,7 +8593,6 @@
     <w:lvl w:ilvl="4">
       <w:start w:val="1"/>
       <w:numFmt w:val="decimal"/>
-      <w:pStyle w:val="Nadpis5"/>
       <w:lvlText w:val="%1.%2.%3.%4.%5"/>
       <w:lvlJc w:val="left"/>
       <w:pPr>
@@ -8199,7 +8602,6 @@
     <w:lvl w:ilvl="5">
       <w:start w:val="1"/>
       <w:numFmt w:val="decimal"/>
-      <w:pStyle w:val="Nadpis6"/>
       <w:lvlText w:val="%1.%2.%3.%4.%5.%6"/>
       <w:lvlJc w:val="left"/>
       <w:pPr>
@@ -8209,7 +8611,6 @@
     <w:lvl w:ilvl="6">
       <w:start w:val="1"/>
       <w:numFmt w:val="decimal"/>
-      <w:pStyle w:val="Nadpis7"/>
       <w:lvlText w:val="%1.%2.%3.%4.%5.%6.%7"/>
       <w:lvlJc w:val="left"/>
       <w:pPr>
@@ -8219,7 +8620,6 @@
     <w:lvl w:ilvl="7">
       <w:start w:val="1"/>
       <w:numFmt w:val="decimal"/>
-      <w:pStyle w:val="Nadpis8"/>
       <w:lvlText w:val="%1.%2.%3.%4.%5.%6.%7.%8"/>
       <w:lvlJc w:val="left"/>
       <w:pPr>
@@ -8229,7 +8629,6 @@
     <w:lvl w:ilvl="8">
       <w:start w:val="1"/>
       <w:numFmt w:val="decimal"/>
-      <w:pStyle w:val="Nadpis9"/>
       <w:lvlText w:val="%1.%2.%3.%4.%5.%6.%7.%8.%9"/>
       <w:lvlJc w:val="left"/>
       <w:pPr>
@@ -8237,7 +8636,93 @@
       </w:pPr>
     </w:lvl>
   </w:abstractNum>
-  <w:abstractNum w:abstractNumId="27">
+  <w:abstractNum w:abstractNumId="30">
+    <w:nsid w:val="7F5C37E9"/>
+    <w:multiLevelType w:val="multilevel"/>
+    <w:tmpl w:val="1424F1BC"/>
+    <w:lvl w:ilvl="0">
+      <w:start w:val="1"/>
+      <w:numFmt w:val="decimal"/>
+      <w:lvlText w:val="%1"/>
+      <w:lvlJc w:val="left"/>
+      <w:pPr>
+        <w:ind w:left="432" w:hanging="432"/>
+      </w:pPr>
+    </w:lvl>
+    <w:lvl w:ilvl="1">
+      <w:start w:val="1"/>
+      <w:numFmt w:val="decimal"/>
+      <w:lvlText w:val="%1.%2"/>
+      <w:lvlJc w:val="left"/>
+      <w:pPr>
+        <w:ind w:left="576" w:hanging="576"/>
+      </w:pPr>
+    </w:lvl>
+    <w:lvl w:ilvl="2">
+      <w:start w:val="1"/>
+      <w:numFmt w:val="decimal"/>
+      <w:lvlText w:val="%1.%2.%3"/>
+      <w:lvlJc w:val="left"/>
+      <w:pPr>
+        <w:ind w:left="720" w:hanging="720"/>
+      </w:pPr>
+    </w:lvl>
+    <w:lvl w:ilvl="3">
+      <w:start w:val="1"/>
+      <w:numFmt w:val="decimal"/>
+      <w:lvlText w:val="%1.%2.%3.%4"/>
+      <w:lvlJc w:val="left"/>
+      <w:pPr>
+        <w:ind w:left="864" w:hanging="864"/>
+      </w:pPr>
+    </w:lvl>
+    <w:lvl w:ilvl="4">
+      <w:start w:val="1"/>
+      <w:numFmt w:val="decimal"/>
+      <w:lvlText w:val="%1.%2.%3.%4.%5"/>
+      <w:lvlJc w:val="left"/>
+      <w:pPr>
+        <w:ind w:left="1008" w:hanging="1008"/>
+      </w:pPr>
+    </w:lvl>
+    <w:lvl w:ilvl="5">
+      <w:start w:val="1"/>
+      <w:numFmt w:val="decimal"/>
+      <w:lvlText w:val="%1.%2.%3.%4.%5.%6"/>
+      <w:lvlJc w:val="left"/>
+      <w:pPr>
+        <w:ind w:left="1152" w:hanging="1152"/>
+      </w:pPr>
+    </w:lvl>
+    <w:lvl w:ilvl="6">
+      <w:start w:val="1"/>
+      <w:numFmt w:val="decimal"/>
+      <w:lvlText w:val="%1.%2.%3.%4.%5.%6.%7"/>
+      <w:lvlJc w:val="left"/>
+      <w:pPr>
+        <w:ind w:left="1296" w:hanging="1296"/>
+      </w:pPr>
+    </w:lvl>
+    <w:lvl w:ilvl="7">
+      <w:start w:val="1"/>
+      <w:numFmt w:val="decimal"/>
+      <w:lvlText w:val="%1.%2.%3.%4.%5.%6.%7.%8"/>
+      <w:lvlJc w:val="left"/>
+      <w:pPr>
+        <w:ind w:left="1440" w:hanging="1440"/>
+      </w:pPr>
+    </w:lvl>
+    <w:lvl w:ilvl="8">
+      <w:start w:val="1"/>
+      <w:numFmt w:val="decimal"/>
+      <w:lvlText w:val="%1.%2.%3.%4.%5.%6.%7.%8.%9"/>
+      <w:lvlJc w:val="left"/>
+      <w:pPr>
+        <w:ind w:left="1584" w:hanging="1584"/>
+      </w:pPr>
+    </w:lvl>
+  </w:abstractNum>
+  <w:abstractNum w:abstractNumId="31">
     <w:nsid w:val="7F64762F"/>
     <w:multiLevelType w:val="hybridMultilevel"/>
     <w:tmpl w:val="54B2A296"/>
@@ -8351,88 +8836,100 @@
     </w:lvl>
   </w:abstractNum>
   <w:num w:numId="1">
-    <w:abstractNumId w:val="23"/>
+    <w:abstractNumId w:val="26"/>
   </w:num>
   <w:num w:numId="2">
     <w:abstractNumId w:val="4"/>
   </w:num>
   <w:num w:numId="3">
-    <w:abstractNumId w:val="8"/>
+    <w:abstractNumId w:val="9"/>
   </w:num>
   <w:num w:numId="4">
     <w:abstractNumId w:val="1"/>
   </w:num>
   <w:num w:numId="5">
-    <w:abstractNumId w:val="19"/>
+    <w:abstractNumId w:val="21"/>
   </w:num>
   <w:num w:numId="6">
-    <w:abstractNumId w:val="14"/>
+    <w:abstractNumId w:val="16"/>
   </w:num>
   <w:num w:numId="7">
-    <w:abstractNumId w:val="15"/>
+    <w:abstractNumId w:val="17"/>
   </w:num>
   <w:num w:numId="8">
-    <w:abstractNumId w:val="10"/>
+    <w:abstractNumId w:val="12"/>
   </w:num>
   <w:num w:numId="9">
     <w:abstractNumId w:val="0"/>
   </w:num>
   <w:num w:numId="10">
-    <w:abstractNumId w:val="25"/>
+    <w:abstractNumId w:val="28"/>
   </w:num>
   <w:num w:numId="11">
-    <w:abstractNumId w:val="20"/>
+    <w:abstractNumId w:val="23"/>
   </w:num>
   <w:num w:numId="12">
-    <w:abstractNumId w:val="24"/>
+    <w:abstractNumId w:val="27"/>
   </w:num>
   <w:num w:numId="13">
+    <w:abstractNumId w:val="13"/>
+  </w:num>
+  <w:num w:numId="14">
+    <w:abstractNumId w:val="8"/>
+  </w:num>
+  <w:num w:numId="15">
     <w:abstractNumId w:val="11"/>
   </w:num>
-  <w:num w:numId="14">
-    <w:abstractNumId w:val="7"/>
-  </w:num>
-  <w:num w:numId="15">
-    <w:abstractNumId w:val="9"/>
-  </w:num>
   <w:num w:numId="16">
-    <w:abstractNumId w:val="17"/>
+    <w:abstractNumId w:val="19"/>
   </w:num>
   <w:num w:numId="17">
-    <w:abstractNumId w:val="27"/>
+    <w:abstractNumId w:val="31"/>
   </w:num>
   <w:num w:numId="18">
     <w:abstractNumId w:val="2"/>
   </w:num>
   <w:num w:numId="19">
-    <w:abstractNumId w:val="12"/>
+    <w:abstractNumId w:val="14"/>
   </w:num>
   <w:num w:numId="20">
     <w:abstractNumId w:val="6"/>
   </w:num>
   <w:num w:numId="21">
-    <w:abstractNumId w:val="13"/>
+    <w:abstractNumId w:val="15"/>
   </w:num>
   <w:num w:numId="22">
     <w:abstractNumId w:val="3"/>
   </w:num>
   <w:num w:numId="23">
-    <w:abstractNumId w:val="22"/>
+    <w:abstractNumId w:val="25"/>
   </w:num>
   <w:num w:numId="24">
     <w:abstractNumId w:val="5"/>
   </w:num>
   <w:num w:numId="25">
+    <w:abstractNumId w:val="20"/>
+  </w:num>
+  <w:num w:numId="26">
     <w:abstractNumId w:val="18"/>
   </w:num>
-  <w:num w:numId="26">
-    <w:abstractNumId w:val="16"/>
-  </w:num>
   <w:num w:numId="27">
-    <w:abstractNumId w:val="21"/>
+    <w:abstractNumId w:val="24"/>
   </w:num>
   <w:num w:numId="28">
-    <w:abstractNumId w:val="26"/>
+    <w:abstractNumId w:val="29"/>
+  </w:num>
+  <w:num w:numId="29">
+    <w:abstractNumId w:val="22"/>
+  </w:num>
+  <w:num w:numId="30">
+    <w:abstractNumId w:val="30"/>
+  </w:num>
+  <w:num w:numId="31">
+    <w:abstractNumId w:val="10"/>
+  </w:num>
+  <w:num w:numId="32">
+    <w:abstractNumId w:val="7"/>
   </w:num>
 </w:numbering>
 </file>
@@ -8848,7 +9345,7 @@
       <w:keepNext/>
       <w:keepLines/>
       <w:numPr>
-        <w:numId w:val="28"/>
+        <w:numId w:val="32"/>
       </w:numPr>
       <w:spacing w:before="240" w:after="120"/>
       <w:outlineLvl w:val="0"/>
@@ -8874,7 +9371,7 @@
       <w:keepLines/>
       <w:numPr>
         <w:ilvl w:val="1"/>
-        <w:numId w:val="28"/>
+        <w:numId w:val="32"/>
       </w:numPr>
       <w:spacing w:before="40" w:after="0"/>
       <w:outlineLvl w:val="1"/>
@@ -8900,7 +9397,7 @@
       <w:keepLines/>
       <w:numPr>
         <w:ilvl w:val="2"/>
-        <w:numId w:val="28"/>
+        <w:numId w:val="32"/>
       </w:numPr>
       <w:spacing w:before="40" w:after="0"/>
       <w:outlineLvl w:val="2"/>
@@ -8925,7 +9422,7 @@
       <w:keepLines/>
       <w:numPr>
         <w:ilvl w:val="3"/>
-        <w:numId w:val="28"/>
+        <w:numId w:val="32"/>
       </w:numPr>
       <w:spacing w:before="40" w:after="0"/>
       <w:outlineLvl w:val="3"/>
@@ -8952,7 +9449,7 @@
       <w:keepLines/>
       <w:numPr>
         <w:ilvl w:val="4"/>
-        <w:numId w:val="28"/>
+        <w:numId w:val="32"/>
       </w:numPr>
       <w:spacing w:before="40" w:after="0"/>
       <w:outlineLvl w:val="4"/>
@@ -8977,7 +9474,7 @@
       <w:keepLines/>
       <w:numPr>
         <w:ilvl w:val="5"/>
-        <w:numId w:val="28"/>
+        <w:numId w:val="32"/>
       </w:numPr>
       <w:spacing w:before="40" w:after="0"/>
       <w:outlineLvl w:val="5"/>
@@ -9002,7 +9499,7 @@
       <w:keepLines/>
       <w:numPr>
         <w:ilvl w:val="6"/>
-        <w:numId w:val="28"/>
+        <w:numId w:val="32"/>
       </w:numPr>
       <w:spacing w:before="40" w:after="0"/>
       <w:outlineLvl w:val="6"/>
@@ -9029,7 +9526,7 @@
       <w:keepLines/>
       <w:numPr>
         <w:ilvl w:val="7"/>
-        <w:numId w:val="28"/>
+        <w:numId w:val="32"/>
       </w:numPr>
       <w:spacing w:before="40" w:after="0"/>
       <w:outlineLvl w:val="7"/>
@@ -9056,7 +9553,7 @@
       <w:keepLines/>
       <w:numPr>
         <w:ilvl w:val="8"/>
-        <w:numId w:val="28"/>
+        <w:numId w:val="32"/>
       </w:numPr>
       <w:spacing w:before="40" w:after="0"/>
       <w:outlineLvl w:val="8"/>
@@ -9793,7 +10290,7 @@
 </file>
 
 <file path=customXml/itemProps1.xml><?xml version="1.0" encoding="utf-8"?>
-<ds:datastoreItem xmlns:ds="http://schemas.openxmlformats.org/officeDocument/2006/customXml" ds:itemID="{E9B5C378-B7E2-428B-A67C-469E23F2BC82}">
+<ds:datastoreItem xmlns:ds="http://schemas.openxmlformats.org/officeDocument/2006/customXml" ds:itemID="{6E21D77E-674E-4BEF-BE4A-17ED9272C227}">
   <ds:schemaRefs>
     <ds:schemaRef ds:uri="http://schemas.openxmlformats.org/officeDocument/2006/bibliography"/>
   </ds:schemaRefs>

</xml_diff>